<commit_message>
21 oct 28 maj
</commit_message>
<xml_diff>
--- a/L2/S3_CRCB_SPEV305_chimie en solution.docx
+++ b/L2/S3_CRCB_SPEV305_chimie en solution.docx
@@ -4410,6 +4410,20 @@
         <w:t>Rmq :</w:t>
       </w:r>
       <w:r>
+        <w:t xml:space="preserve"> on note le couple oxydo-reduction </w:t>
+      </w:r>
+      <w:r>
+        <w:t>oxy/red.</w:t>
+      </w:r>
+    </w:p>
+    <w:p>
+      <w:r>
+        <w:rPr>
+          <w:u w:val="single"/>
+        </w:rPr>
+        <w:t>Rmq :</w:t>
+      </w:r>
+      <w:r>
         <w:t xml:space="preserve"> une molécule qui accepte est nécessairement capable de céder des électrons dans des conditions différentes.</w:t>
       </w:r>
     </w:p>
@@ -4490,6 +4504,7 @@
         <w:rPr>
           <w:rFonts w:eastAsiaTheme="minorEastAsia"/>
         </w:rPr>
+        <w:lastRenderedPageBreak/>
         <w:t>En présence de deux couples redox.</w:t>
       </w:r>
     </w:p>
@@ -4508,7 +4523,6 @@
         <w:rPr>
           <w:rFonts w:eastAsiaTheme="minorEastAsia"/>
         </w:rPr>
-        <w:lastRenderedPageBreak/>
         <w:t>Par l’intermédiaire d’un courant électrique qui arrive par une électrode (réaction électrochimique).</w:t>
       </w:r>
     </w:p>
@@ -5018,25 +5032,13 @@
         <w:t>Rmq :</w:t>
       </w:r>
       <w:r>
-        <w:t xml:space="preserve"> C’est un autre nom donné à la force électro-motrice (abrégé fem). </w:t>
-      </w:r>
-      <w:r>
-        <w:t>Si</w:t>
-      </w:r>
-      <w:r>
-        <w:t xml:space="preserve"> la fem</w:t>
+        <w:t xml:space="preserve"> C’est un autre nom donné à la force électro-motrice (abrégé fem). Si la fem</w:t>
       </w:r>
       <w:r>
         <w:rPr>
           <w:rFonts w:eastAsiaTheme="minorEastAsia"/>
         </w:rPr>
-        <w:t xml:space="preserve">&gt;0 alors </w:t>
-      </w:r>
-      <w:r>
-        <w:rPr>
-          <w:rFonts w:eastAsiaTheme="minorEastAsia"/>
-        </w:rPr>
-        <w:t>le potentiel du couple rédox est supérieur à celui de l’électrode de référence. Les électrons iraient de l’électrode de référence vers celui du redox.</w:t>
+        <w:t>&gt;0 alors le potentiel du couple rédox est supérieur à celui de l’électrode de référence. Les électrons iraient de l’électrode de référence vers celui du redox.</w:t>
       </w:r>
     </w:p>
     <w:p>
@@ -5275,6 +5277,296 @@
           <w:b/>
         </w:rPr>
       </w:pPr>
+      <m:oMathPara>
+        <m:oMath>
+          <m:r>
+            <w:rPr>
+              <w:rFonts w:ascii="Cambria Math" w:hAnsi="Cambria Math"/>
+            </w:rPr>
+            <m:t>E=</m:t>
+          </m:r>
+          <m:sSup>
+            <m:sSupPr>
+              <m:ctrlPr>
+                <w:rPr>
+                  <w:rFonts w:ascii="Cambria Math" w:eastAsiaTheme="minorEastAsia" w:hAnsi="Cambria Math"/>
+                  <w:b/>
+                  <w:i/>
+                </w:rPr>
+              </m:ctrlPr>
+            </m:sSupPr>
+            <m:e>
+              <m:r>
+                <w:rPr>
+                  <w:rFonts w:ascii="Cambria Math" w:eastAsiaTheme="minorEastAsia" w:hAnsi="Cambria Math"/>
+                </w:rPr>
+                <m:t>E</m:t>
+              </m:r>
+            </m:e>
+            <m:sup>
+              <m:r>
+                <w:rPr>
+                  <w:rFonts w:ascii="Cambria Math" w:eastAsiaTheme="minorEastAsia" w:hAnsi="Cambria Math"/>
+                </w:rPr>
+                <m:t>O</m:t>
+              </m:r>
+            </m:sup>
+          </m:sSup>
+          <m:r>
+            <m:rPr>
+              <m:sty m:val="bi"/>
+            </m:rPr>
+            <w:rPr>
+              <w:rFonts w:ascii="Cambria Math" w:eastAsiaTheme="minorEastAsia" w:hAnsi="Cambria Math"/>
+            </w:rPr>
+            <m:t>+</m:t>
+          </m:r>
+          <m:f>
+            <m:fPr>
+              <m:ctrlPr>
+                <w:rPr>
+                  <w:rFonts w:ascii="Cambria Math" w:eastAsiaTheme="minorEastAsia" w:hAnsi="Cambria Math"/>
+                  <w:b/>
+                  <w:i/>
+                </w:rPr>
+              </m:ctrlPr>
+            </m:fPr>
+            <m:num>
+              <m:r>
+                <m:rPr>
+                  <m:sty m:val="bi"/>
+                </m:rPr>
+                <w:rPr>
+                  <w:rFonts w:ascii="Cambria Math" w:eastAsiaTheme="minorEastAsia" w:hAnsi="Cambria Math"/>
+                </w:rPr>
+                <m:t>RT</m:t>
+              </m:r>
+            </m:num>
+            <m:den>
+              <m:r>
+                <m:rPr>
+                  <m:sty m:val="bi"/>
+                </m:rPr>
+                <w:rPr>
+                  <w:rFonts w:ascii="Cambria Math" w:eastAsiaTheme="minorEastAsia" w:hAnsi="Cambria Math"/>
+                </w:rPr>
+                <m:t>nF</m:t>
+              </m:r>
+            </m:den>
+          </m:f>
+          <m:r>
+            <m:rPr>
+              <m:sty m:val="bi"/>
+            </m:rPr>
+            <w:rPr>
+              <w:rFonts w:ascii="Cambria Math" w:eastAsiaTheme="minorEastAsia" w:hAnsi="Cambria Math"/>
+            </w:rPr>
+            <m:t>×log</m:t>
+          </m:r>
+          <m:f>
+            <m:fPr>
+              <m:ctrlPr>
+                <w:rPr>
+                  <w:rFonts w:ascii="Cambria Math" w:eastAsiaTheme="minorEastAsia" w:hAnsi="Cambria Math"/>
+                  <w:b/>
+                  <w:i/>
+                </w:rPr>
+              </m:ctrlPr>
+            </m:fPr>
+            <m:num>
+              <m:r>
+                <m:rPr>
+                  <m:sty m:val="bi"/>
+                </m:rPr>
+                <w:rPr>
+                  <w:rFonts w:ascii="Cambria Math" w:eastAsiaTheme="minorEastAsia" w:hAnsi="Cambria Math"/>
+                </w:rPr>
+                <m:t>[ox]</m:t>
+              </m:r>
+            </m:num>
+            <m:den>
+              <m:r>
+                <m:rPr>
+                  <m:sty m:val="bi"/>
+                </m:rPr>
+                <w:rPr>
+                  <w:rFonts w:ascii="Cambria Math" w:eastAsiaTheme="minorEastAsia" w:hAnsi="Cambria Math"/>
+                </w:rPr>
+                <m:t>[Red]</m:t>
+              </m:r>
+            </m:den>
+          </m:f>
+          <m:r>
+            <m:rPr>
+              <m:sty m:val="bi"/>
+            </m:rPr>
+            <w:rPr>
+              <w:rFonts w:ascii="Cambria Math" w:eastAsiaTheme="minorEastAsia" w:hAnsi="Cambria Math"/>
+            </w:rPr>
+            <m:t>=</m:t>
+          </m:r>
+          <m:sSup>
+            <m:sSupPr>
+              <m:ctrlPr>
+                <w:rPr>
+                  <w:rFonts w:ascii="Cambria Math" w:eastAsiaTheme="minorEastAsia" w:hAnsi="Cambria Math"/>
+                  <w:b/>
+                  <w:i/>
+                </w:rPr>
+              </m:ctrlPr>
+            </m:sSupPr>
+            <m:e>
+              <m:r>
+                <w:rPr>
+                  <w:rFonts w:ascii="Cambria Math" w:eastAsiaTheme="minorEastAsia" w:hAnsi="Cambria Math"/>
+                </w:rPr>
+                <m:t>E</m:t>
+              </m:r>
+            </m:e>
+            <m:sup>
+              <m:r>
+                <w:rPr>
+                  <w:rFonts w:ascii="Cambria Math" w:eastAsiaTheme="minorEastAsia" w:hAnsi="Cambria Math"/>
+                </w:rPr>
+                <m:t>O</m:t>
+              </m:r>
+            </m:sup>
+          </m:sSup>
+          <m:r>
+            <m:rPr>
+              <m:sty m:val="bi"/>
+            </m:rPr>
+            <w:rPr>
+              <w:rFonts w:ascii="Cambria Math" w:eastAsiaTheme="minorEastAsia" w:hAnsi="Cambria Math"/>
+            </w:rPr>
+            <m:t>+</m:t>
+          </m:r>
+          <m:f>
+            <m:fPr>
+              <m:ctrlPr>
+                <w:rPr>
+                  <w:rFonts w:ascii="Cambria Math" w:eastAsiaTheme="minorEastAsia" w:hAnsi="Cambria Math"/>
+                  <w:b/>
+                  <w:i/>
+                </w:rPr>
+              </m:ctrlPr>
+            </m:fPr>
+            <m:num>
+              <m:r>
+                <m:rPr>
+                  <m:sty m:val="bi"/>
+                </m:rPr>
+                <w:rPr>
+                  <w:rFonts w:ascii="Cambria Math" w:eastAsiaTheme="minorEastAsia" w:hAnsi="Cambria Math"/>
+                </w:rPr>
+                <m:t>0,059</m:t>
+              </m:r>
+            </m:num>
+            <m:den>
+              <m:r>
+                <m:rPr>
+                  <m:sty m:val="bi"/>
+                </m:rPr>
+                <w:rPr>
+                  <w:rFonts w:ascii="Cambria Math" w:eastAsiaTheme="minorEastAsia" w:hAnsi="Cambria Math"/>
+                </w:rPr>
+                <m:t>n</m:t>
+              </m:r>
+            </m:den>
+          </m:f>
+          <m:r>
+            <m:rPr>
+              <m:sty m:val="bi"/>
+            </m:rPr>
+            <w:rPr>
+              <w:rFonts w:ascii="Cambria Math" w:eastAsiaTheme="minorEastAsia" w:hAnsi="Cambria Math"/>
+            </w:rPr>
+            <m:t>×log</m:t>
+          </m:r>
+          <m:f>
+            <m:fPr>
+              <m:ctrlPr>
+                <w:rPr>
+                  <w:rFonts w:ascii="Cambria Math" w:eastAsiaTheme="minorEastAsia" w:hAnsi="Cambria Math"/>
+                  <w:b/>
+                  <w:i/>
+                </w:rPr>
+              </m:ctrlPr>
+            </m:fPr>
+            <m:num>
+              <m:r>
+                <m:rPr>
+                  <m:sty m:val="bi"/>
+                </m:rPr>
+                <w:rPr>
+                  <w:rFonts w:ascii="Cambria Math" w:eastAsiaTheme="minorEastAsia" w:hAnsi="Cambria Math"/>
+                </w:rPr>
+                <m:t>[Ox]</m:t>
+              </m:r>
+            </m:num>
+            <m:den>
+              <m:r>
+                <m:rPr>
+                  <m:sty m:val="bi"/>
+                </m:rPr>
+                <w:rPr>
+                  <w:rFonts w:ascii="Cambria Math" w:eastAsiaTheme="minorEastAsia" w:hAnsi="Cambria Math"/>
+                </w:rPr>
+                <m:t>[Red]</m:t>
+              </m:r>
+            </m:den>
+          </m:f>
+        </m:oMath>
+      </m:oMathPara>
+    </w:p>
+    <w:p>
+      <w:pPr>
+        <w:rPr>
+          <w:rFonts w:eastAsiaTheme="minorEastAsia"/>
+        </w:rPr>
+      </w:pPr>
+      <w:r>
+        <w:rPr>
+          <w:noProof/>
+        </w:rPr>
+        <w:drawing>
+          <wp:inline distT="0" distB="0" distL="0" distR="0">
+            <wp:extent cx="4664075" cy="865505"/>
+            <wp:effectExtent l="0" t="0" r="3175" b="0"/>
+            <wp:docPr id="2" name="Image 2" descr="Une image contenant texte&#10;&#10;Description générée automatiquement"/>
+            <wp:cNvGraphicFramePr>
+              <a:graphicFrameLocks xmlns:a="http://schemas.openxmlformats.org/drawingml/2006/main" noChangeAspect="1"/>
+            </wp:cNvGraphicFramePr>
+            <a:graphic xmlns:a="http://schemas.openxmlformats.org/drawingml/2006/main">
+              <a:graphicData uri="http://schemas.openxmlformats.org/drawingml/2006/picture">
+                <pic:pic xmlns:pic="http://schemas.openxmlformats.org/drawingml/2006/picture">
+                  <pic:nvPicPr>
+                    <pic:cNvPr id="2" name="Image 2" descr="Une image contenant texte&#10;&#10;Description générée automatiquement"/>
+                    <pic:cNvPicPr/>
+                  </pic:nvPicPr>
+                  <pic:blipFill>
+                    <a:blip r:embed="rId9"/>
+                    <a:stretch>
+                      <a:fillRect/>
+                    </a:stretch>
+                  </pic:blipFill>
+                  <pic:spPr>
+                    <a:xfrm>
+                      <a:off x="0" y="0"/>
+                      <a:ext cx="4664075" cy="865505"/>
+                    </a:xfrm>
+                    <a:prstGeom prst="rect">
+                      <a:avLst/>
+                    </a:prstGeom>
+                  </pic:spPr>
+                </pic:pic>
+              </a:graphicData>
+            </a:graphic>
+          </wp:inline>
+        </w:drawing>
+      </w:r>
+    </w:p>
+    <w:p>
       <m:oMathPara>
         <m:oMath>
           <m:r>
@@ -5371,57 +5663,391 @@
                 </w:rPr>
               </m:ctrlPr>
             </m:fPr>
-            <m:num/>
-            <m:den/>
+            <m:num>
+              <m:sSubSup>
+                <m:sSubSupPr>
+                  <m:ctrlPr>
+                    <w:rPr>
+                      <w:rFonts w:ascii="Cambria Math" w:eastAsiaTheme="minorEastAsia" w:hAnsi="Cambria Math"/>
+                      <w:b/>
+                      <w:i/>
+                    </w:rPr>
+                  </m:ctrlPr>
+                </m:sSubSupPr>
+                <m:e>
+                  <m:r>
+                    <m:rPr>
+                      <m:sty m:val="bi"/>
+                    </m:rPr>
+                    <w:rPr>
+                      <w:rFonts w:ascii="Cambria Math" w:eastAsiaTheme="minorEastAsia" w:hAnsi="Cambria Math"/>
+                    </w:rPr>
+                    <m:t>(</m:t>
+                  </m:r>
+                  <m:sSub>
+                    <m:sSubPr>
+                      <m:ctrlPr>
+                        <w:rPr>
+                          <w:rFonts w:ascii="Cambria Math" w:eastAsiaTheme="minorEastAsia" w:hAnsi="Cambria Math"/>
+                          <w:b/>
+                          <w:i/>
+                        </w:rPr>
+                      </m:ctrlPr>
+                    </m:sSubPr>
+                    <m:e>
+                      <m:r>
+                        <m:rPr>
+                          <m:sty m:val="bi"/>
+                        </m:rPr>
+                        <w:rPr>
+                          <w:rFonts w:ascii="Cambria Math" w:eastAsiaTheme="minorEastAsia" w:hAnsi="Cambria Math"/>
+                        </w:rPr>
+                        <m:t>a</m:t>
+                      </m:r>
+                    </m:e>
+                    <m:sub>
+                      <m:r>
+                        <m:rPr>
+                          <m:sty m:val="bi"/>
+                        </m:rPr>
+                        <w:rPr>
+                          <w:rFonts w:ascii="Cambria Math" w:eastAsiaTheme="minorEastAsia" w:hAnsi="Cambria Math"/>
+                        </w:rPr>
+                        <m:t>Ox</m:t>
+                      </m:r>
+                    </m:sub>
+                  </m:sSub>
+                  <m:r>
+                    <m:rPr>
+                      <m:sty m:val="bi"/>
+                    </m:rPr>
+                    <w:rPr>
+                      <w:rFonts w:ascii="Cambria Math" w:eastAsiaTheme="minorEastAsia" w:hAnsi="Cambria Math"/>
+                    </w:rPr>
+                    <m:t>)</m:t>
+                  </m:r>
+                </m:e>
+                <m:sub>
+                  <m:r>
+                    <m:rPr>
+                      <m:sty m:val="bi"/>
+                    </m:rPr>
+                    <w:rPr>
+                      <w:rFonts w:ascii="Cambria Math" w:eastAsiaTheme="minorEastAsia" w:hAnsi="Cambria Math"/>
+                    </w:rPr>
+                    <m:t>eq</m:t>
+                  </m:r>
+                </m:sub>
+                <m:sup>
+                  <m:r>
+                    <m:rPr>
+                      <m:sty m:val="bi"/>
+                    </m:rPr>
+                    <w:rPr>
+                      <w:rFonts w:ascii="Cambria Math" w:eastAsiaTheme="minorEastAsia" w:hAnsi="Cambria Math"/>
+                    </w:rPr>
+                    <m:t>a</m:t>
+                  </m:r>
+                </m:sup>
+              </m:sSubSup>
+              <m:r>
+                <m:rPr>
+                  <m:sty m:val="bi"/>
+                </m:rPr>
+                <w:rPr>
+                  <w:rFonts w:ascii="Cambria Math" w:eastAsiaTheme="minorEastAsia" w:hAnsi="Cambria Math"/>
+                </w:rPr>
+                <m:t>×</m:t>
+              </m:r>
+              <m:sSubSup>
+                <m:sSubSupPr>
+                  <m:ctrlPr>
+                    <w:rPr>
+                      <w:rFonts w:ascii="Cambria Math" w:eastAsiaTheme="minorEastAsia" w:hAnsi="Cambria Math"/>
+                      <w:b/>
+                      <w:i/>
+                    </w:rPr>
+                  </m:ctrlPr>
+                </m:sSubSupPr>
+                <m:e>
+                  <m:r>
+                    <m:rPr>
+                      <m:sty m:val="bi"/>
+                    </m:rPr>
+                    <w:rPr>
+                      <w:rFonts w:ascii="Cambria Math" w:eastAsiaTheme="minorEastAsia" w:hAnsi="Cambria Math"/>
+                    </w:rPr>
+                    <m:t>(</m:t>
+                  </m:r>
+                  <m:sSub>
+                    <m:sSubPr>
+                      <m:ctrlPr>
+                        <w:rPr>
+                          <w:rFonts w:ascii="Cambria Math" w:eastAsiaTheme="minorEastAsia" w:hAnsi="Cambria Math"/>
+                          <w:b/>
+                          <w:i/>
+                        </w:rPr>
+                      </m:ctrlPr>
+                    </m:sSubPr>
+                    <m:e>
+                      <m:r>
+                        <m:rPr>
+                          <m:sty m:val="bi"/>
+                        </m:rPr>
+                        <w:rPr>
+                          <w:rFonts w:ascii="Cambria Math" w:eastAsiaTheme="minorEastAsia" w:hAnsi="Cambria Math"/>
+                        </w:rPr>
+                        <m:t>a</m:t>
+                      </m:r>
+                    </m:e>
+                    <m:sub>
+                      <m:r>
+                        <m:rPr>
+                          <m:sty m:val="bi"/>
+                        </m:rPr>
+                        <w:rPr>
+                          <w:rFonts w:ascii="Cambria Math" w:eastAsiaTheme="minorEastAsia" w:hAnsi="Cambria Math"/>
+                        </w:rPr>
+                        <m:t>X</m:t>
+                      </m:r>
+                    </m:sub>
+                  </m:sSub>
+                  <m:r>
+                    <m:rPr>
+                      <m:sty m:val="bi"/>
+                    </m:rPr>
+                    <w:rPr>
+                      <w:rFonts w:ascii="Cambria Math" w:eastAsiaTheme="minorEastAsia" w:hAnsi="Cambria Math"/>
+                    </w:rPr>
+                    <m:t>)</m:t>
+                  </m:r>
+                </m:e>
+                <m:sub>
+                  <m:r>
+                    <m:rPr>
+                      <m:sty m:val="bi"/>
+                    </m:rPr>
+                    <w:rPr>
+                      <w:rFonts w:ascii="Cambria Math" w:eastAsiaTheme="minorEastAsia" w:hAnsi="Cambria Math"/>
+                    </w:rPr>
+                    <m:t>eq</m:t>
+                  </m:r>
+                </m:sub>
+                <m:sup>
+                  <m:r>
+                    <m:rPr>
+                      <m:sty m:val="bi"/>
+                    </m:rPr>
+                    <w:rPr>
+                      <w:rFonts w:ascii="Cambria Math" w:eastAsiaTheme="minorEastAsia" w:hAnsi="Cambria Math"/>
+                    </w:rPr>
+                    <m:t>x</m:t>
+                  </m:r>
+                </m:sup>
+              </m:sSubSup>
+            </m:num>
+            <m:den>
+              <m:sSubSup>
+                <m:sSubSupPr>
+                  <m:ctrlPr>
+                    <w:rPr>
+                      <w:rFonts w:ascii="Cambria Math" w:eastAsiaTheme="minorEastAsia" w:hAnsi="Cambria Math"/>
+                      <w:b/>
+                      <w:i/>
+                    </w:rPr>
+                  </m:ctrlPr>
+                </m:sSubSupPr>
+                <m:e>
+                  <m:r>
+                    <m:rPr>
+                      <m:sty m:val="bi"/>
+                    </m:rPr>
+                    <w:rPr>
+                      <w:rFonts w:ascii="Cambria Math" w:eastAsiaTheme="minorEastAsia" w:hAnsi="Cambria Math"/>
+                    </w:rPr>
+                    <m:t>(</m:t>
+                  </m:r>
+                  <m:sSub>
+                    <m:sSubPr>
+                      <m:ctrlPr>
+                        <w:rPr>
+                          <w:rFonts w:ascii="Cambria Math" w:eastAsiaTheme="minorEastAsia" w:hAnsi="Cambria Math"/>
+                          <w:b/>
+                          <w:i/>
+                        </w:rPr>
+                      </m:ctrlPr>
+                    </m:sSubPr>
+                    <m:e>
+                      <m:r>
+                        <m:rPr>
+                          <m:sty m:val="bi"/>
+                        </m:rPr>
+                        <w:rPr>
+                          <w:rFonts w:ascii="Cambria Math" w:eastAsiaTheme="minorEastAsia" w:hAnsi="Cambria Math"/>
+                        </w:rPr>
+                        <m:t>a</m:t>
+                      </m:r>
+                    </m:e>
+                    <m:sub>
+                      <m:r>
+                        <m:rPr>
+                          <m:sty m:val="bi"/>
+                        </m:rPr>
+                        <w:rPr>
+                          <w:rFonts w:ascii="Cambria Math" w:eastAsiaTheme="minorEastAsia" w:hAnsi="Cambria Math"/>
+                        </w:rPr>
+                        <m:t>Red</m:t>
+                      </m:r>
+                    </m:sub>
+                  </m:sSub>
+                  <m:r>
+                    <m:rPr>
+                      <m:sty m:val="bi"/>
+                    </m:rPr>
+                    <w:rPr>
+                      <w:rFonts w:ascii="Cambria Math" w:eastAsiaTheme="minorEastAsia" w:hAnsi="Cambria Math"/>
+                    </w:rPr>
+                    <m:t>)</m:t>
+                  </m:r>
+                </m:e>
+                <m:sub>
+                  <m:r>
+                    <m:rPr>
+                      <m:sty m:val="bi"/>
+                    </m:rPr>
+                    <w:rPr>
+                      <w:rFonts w:ascii="Cambria Math" w:eastAsiaTheme="minorEastAsia" w:hAnsi="Cambria Math"/>
+                    </w:rPr>
+                    <m:t>eq</m:t>
+                  </m:r>
+                </m:sub>
+                <m:sup>
+                  <m:r>
+                    <m:rPr>
+                      <m:sty m:val="bi"/>
+                    </m:rPr>
+                    <w:rPr>
+                      <w:rFonts w:ascii="Cambria Math" w:eastAsiaTheme="minorEastAsia" w:hAnsi="Cambria Math"/>
+                    </w:rPr>
+                    <m:t>b</m:t>
+                  </m:r>
+                </m:sup>
+              </m:sSubSup>
+              <m:r>
+                <m:rPr>
+                  <m:sty m:val="bi"/>
+                </m:rPr>
+                <w:rPr>
+                  <w:rFonts w:ascii="Cambria Math" w:eastAsiaTheme="minorEastAsia" w:hAnsi="Cambria Math"/>
+                </w:rPr>
+                <m:t>×</m:t>
+              </m:r>
+              <m:sSubSup>
+                <m:sSubSupPr>
+                  <m:ctrlPr>
+                    <w:rPr>
+                      <w:rFonts w:ascii="Cambria Math" w:eastAsiaTheme="minorEastAsia" w:hAnsi="Cambria Math"/>
+                      <w:b/>
+                      <w:i/>
+                    </w:rPr>
+                  </m:ctrlPr>
+                </m:sSubSupPr>
+                <m:e>
+                  <m:r>
+                    <m:rPr>
+                      <m:sty m:val="bi"/>
+                    </m:rPr>
+                    <w:rPr>
+                      <w:rFonts w:ascii="Cambria Math" w:eastAsiaTheme="minorEastAsia" w:hAnsi="Cambria Math"/>
+                    </w:rPr>
+                    <m:t>(</m:t>
+                  </m:r>
+                  <m:sSub>
+                    <m:sSubPr>
+                      <m:ctrlPr>
+                        <w:rPr>
+                          <w:rFonts w:ascii="Cambria Math" w:eastAsiaTheme="minorEastAsia" w:hAnsi="Cambria Math"/>
+                          <w:b/>
+                          <w:i/>
+                        </w:rPr>
+                      </m:ctrlPr>
+                    </m:sSubPr>
+                    <m:e>
+                      <m:r>
+                        <m:rPr>
+                          <m:sty m:val="bi"/>
+                        </m:rPr>
+                        <w:rPr>
+                          <w:rFonts w:ascii="Cambria Math" w:eastAsiaTheme="minorEastAsia" w:hAnsi="Cambria Math"/>
+                        </w:rPr>
+                        <m:t>a</m:t>
+                      </m:r>
+                    </m:e>
+                    <m:sub>
+                      <m:r>
+                        <m:rPr>
+                          <m:sty m:val="bi"/>
+                        </m:rPr>
+                        <w:rPr>
+                          <w:rFonts w:ascii="Cambria Math" w:eastAsiaTheme="minorEastAsia" w:hAnsi="Cambria Math"/>
+                        </w:rPr>
+                        <m:t>Y</m:t>
+                      </m:r>
+                    </m:sub>
+                  </m:sSub>
+                  <m:r>
+                    <m:rPr>
+                      <m:sty m:val="bi"/>
+                    </m:rPr>
+                    <w:rPr>
+                      <w:rFonts w:ascii="Cambria Math" w:eastAsiaTheme="minorEastAsia" w:hAnsi="Cambria Math"/>
+                    </w:rPr>
+                    <m:t>)</m:t>
+                  </m:r>
+                </m:e>
+                <m:sub>
+                  <m:r>
+                    <m:rPr>
+                      <m:sty m:val="bi"/>
+                    </m:rPr>
+                    <w:rPr>
+                      <w:rFonts w:ascii="Cambria Math" w:eastAsiaTheme="minorEastAsia" w:hAnsi="Cambria Math"/>
+                    </w:rPr>
+                    <m:t>eq</m:t>
+                  </m:r>
+                </m:sub>
+                <m:sup>
+                  <m:r>
+                    <m:rPr>
+                      <m:sty m:val="bi"/>
+                    </m:rPr>
+                    <w:rPr>
+                      <w:rFonts w:ascii="Cambria Math" w:eastAsiaTheme="minorEastAsia" w:hAnsi="Cambria Math"/>
+                    </w:rPr>
+                    <m:t>y</m:t>
+                  </m:r>
+                </m:sup>
+              </m:sSubSup>
+            </m:den>
           </m:f>
         </m:oMath>
       </m:oMathPara>
     </w:p>
     <w:p>
-      <w:pPr>
+      <w:r>
+        <w:t xml:space="preserve">Le pH influe sur le potentiel d’oxydo réduction </w:t>
+      </w:r>
+      <w:r>
+        <w:t>si l’équation de la réaction contient des [H</w:t>
+      </w:r>
+      <w:r>
         <w:rPr>
-          <w:rFonts w:eastAsiaTheme="minorEastAsia"/>
+          <w:vertAlign w:val="superscript"/>
         </w:rPr>
-      </w:pPr>
-      <w:r>
-        <w:rPr>
-          <w:noProof/>
-        </w:rPr>
-        <w:drawing>
-          <wp:inline distT="0" distB="0" distL="0" distR="0">
-            <wp:extent cx="4664075" cy="865505"/>
-            <wp:effectExtent l="0" t="0" r="3175" b="0"/>
-            <wp:docPr id="2" name="Image 2" descr="Une image contenant texte&#10;&#10;Description générée automatiquement"/>
-            <wp:cNvGraphicFramePr>
-              <a:graphicFrameLocks xmlns:a="http://schemas.openxmlformats.org/drawingml/2006/main" noChangeAspect="1"/>
-            </wp:cNvGraphicFramePr>
-            <a:graphic xmlns:a="http://schemas.openxmlformats.org/drawingml/2006/main">
-              <a:graphicData uri="http://schemas.openxmlformats.org/drawingml/2006/picture">
-                <pic:pic xmlns:pic="http://schemas.openxmlformats.org/drawingml/2006/picture">
-                  <pic:nvPicPr>
-                    <pic:cNvPr id="2" name="Image 2" descr="Une image contenant texte&#10;&#10;Description générée automatiquement"/>
-                    <pic:cNvPicPr/>
-                  </pic:nvPicPr>
-                  <pic:blipFill>
-                    <a:blip r:embed="rId9"/>
-                    <a:stretch>
-                      <a:fillRect/>
-                    </a:stretch>
-                  </pic:blipFill>
-                  <pic:spPr>
-                    <a:xfrm>
-                      <a:off x="0" y="0"/>
-                      <a:ext cx="4664075" cy="865505"/>
-                    </a:xfrm>
-                    <a:prstGeom prst="rect">
-                      <a:avLst/>
-                    </a:prstGeom>
-                  </pic:spPr>
-                </pic:pic>
-              </a:graphicData>
-            </a:graphic>
-          </wp:inline>
-        </w:drawing>
+        <w:t>+</w:t>
+      </w:r>
+      <w:r>
+        <w:t xml:space="preserve">]  </w:t>
       </w:r>
     </w:p>
     <w:p>
@@ -5483,13 +6109,7 @@
           <w:rPr>
             <w:rFonts w:ascii="Cambria Math" w:hAnsi="Cambria Math"/>
           </w:rPr>
-          <m:t>&lt;</m:t>
-        </m:r>
-        <m:r>
-          <w:rPr>
-            <w:rFonts w:ascii="Cambria Math" w:hAnsi="Cambria Math"/>
-          </w:rPr>
-          <m:t>10</m:t>
+          <m:t>&lt;10</m:t>
         </m:r>
       </m:oMath>
       <w:r>
@@ -5668,7 +6288,14 @@
         <w:rPr>
           <w:rFonts w:eastAsiaTheme="minorEastAsia"/>
         </w:rPr>
-        <w:t>, l’espèce dont on cherche à déterminer la concentration à complémement réagit avec l’espèce ajoutée.</w:t>
+        <w:t xml:space="preserve">, l’espèce dont on cherche à </w:t>
+      </w:r>
+      <w:r>
+        <w:rPr>
+          <w:rFonts w:eastAsiaTheme="minorEastAsia"/>
+        </w:rPr>
+        <w:lastRenderedPageBreak/>
+        <w:t>déterminer la concentration à complémement réagit avec l’espèce ajoutée.</w:t>
       </w:r>
     </w:p>
     <w:p>
@@ -5859,7 +6486,7 @@
         <v:path o:extrusionok="f" gradientshapeok="t" o:connecttype="rect"/>
         <o:lock v:ext="edit" aspectratio="t"/>
       </v:shapetype>
-      <v:shape id="_x0000_i1087" type="#_x0000_t75" style="width:49.5pt;height:22.5pt;visibility:visible;mso-wrap-style:square" o:bullet="t">
+      <v:shape id="_x0000_i1266" type="#_x0000_t75" style="width:49.5pt;height:22.5pt;visibility:visible;mso-wrap-style:square" o:bullet="t">
         <v:imagedata r:id="rId1" o:title=""/>
       </v:shape>
     </w:pict>

</xml_diff>

<commit_message>
Update S3_CRCB_SPEV305_chimie en solution.docx
</commit_message>
<xml_diff>
--- a/L2/S3_CRCB_SPEV305_chimie en solution.docx
+++ b/L2/S3_CRCB_SPEV305_chimie en solution.docx
@@ -1065,7 +1065,13 @@
     </w:p>
     <w:p>
       <w:r>
-        <w:t>Précipitation Les composés en solution se regroupent et forment un solide.</w:t>
+        <w:rPr>
+          <w:rStyle w:val="Accentuation"/>
+        </w:rPr>
+        <w:t>Précipitation</w:t>
+      </w:r>
+      <w:r>
+        <w:t xml:space="preserve"> les composés en solution se regroupent et forment un solide.</w:t>
       </w:r>
     </w:p>
     <w:p>
@@ -1150,17 +1156,9 @@
         <w:rPr>
           <w:i/>
           <w:iCs/>
-          <w:vertAlign w:val="subscript"/>
-        </w:rPr>
-        <w:t>2</w:t>
-      </w:r>
-      <w:r>
-        <w:rPr>
-          <w:i/>
-          <w:iCs/>
           <w:vertAlign w:val="superscript"/>
         </w:rPr>
-        <w:t>+</w:t>
+        <w:t>2+</w:t>
       </w:r>
       <w:r>
         <w:rPr>
@@ -1196,17 +1194,9 @@
         <w:rPr>
           <w:i/>
           <w:iCs/>
-          <w:vertAlign w:val="subscript"/>
-        </w:rPr>
-        <w:t>2</w:t>
-      </w:r>
-      <w:r>
-        <w:rPr>
-          <w:i/>
-          <w:iCs/>
           <w:vertAlign w:val="superscript"/>
         </w:rPr>
-        <w:t>+</w:t>
+        <w:t>2+</w:t>
       </w:r>
     </w:p>
     <w:p>
@@ -1220,10 +1210,15 @@
         <w:t>s</w:t>
       </w:r>
       <w:r>
-        <w:t xml:space="preserve"> la constante de dissolution. C’est le coefficient réactionnel (thermodynamique).</w:t>
+        <w:t xml:space="preserve"> la constante de dissolution (ou produit de solubilité). C’est le coefficient réactionnel (thermodynamique).</w:t>
       </w:r>
     </w:p>
     <w:p>
+      <w:pPr>
+        <w:rPr>
+          <w:rFonts w:eastAsiaTheme="minorEastAsia"/>
+        </w:rPr>
+      </w:pPr>
       <w:r>
         <w:rPr>
           <w:u w:val="single"/>
@@ -1263,6 +1258,12 @@
       </m:oMath>
       <w:r>
         <w:t>.</w:t>
+      </w:r>
+      <w:r>
+        <w:rPr>
+          <w:rFonts w:eastAsiaTheme="minorEastAsia"/>
+        </w:rPr>
+        <w:t xml:space="preserve"> </w:t>
       </w:r>
     </w:p>
     <w:p>
@@ -2155,17 +2156,10 @@
       </w:r>
       <w:r>
         <w:rPr>
-          <w:vertAlign w:val="subscript"/>
-          <w:lang w:val="en-GB"/>
-        </w:rPr>
-        <w:t>2</w:t>
-      </w:r>
-      <w:r>
-        <w:rPr>
           <w:vertAlign w:val="superscript"/>
           <w:lang w:val="en-GB"/>
         </w:rPr>
-        <w:t xml:space="preserve">+ </w:t>
+        <w:t xml:space="preserve">2+ </w:t>
       </w:r>
       <w:r>
         <w:rPr>
@@ -3761,7 +3755,39 @@
           <w:rPr>
             <w:rFonts w:ascii="Cambria Math" w:hAnsi="Cambria Math"/>
           </w:rPr>
-          <m:t xml:space="preserve"> β=</m:t>
+          <m:t xml:space="preserve"> </m:t>
+        </m:r>
+        <m:sSub>
+          <m:sSubPr>
+            <m:ctrlPr>
+              <w:rPr>
+                <w:rFonts w:ascii="Cambria Math" w:hAnsi="Cambria Math"/>
+                <w:i/>
+              </w:rPr>
+            </m:ctrlPr>
+          </m:sSubPr>
+          <m:e>
+            <m:r>
+              <w:rPr>
+                <w:rFonts w:ascii="Cambria Math" w:hAnsi="Cambria Math"/>
+              </w:rPr>
+              <m:t>β</m:t>
+            </m:r>
+          </m:e>
+          <m:sub>
+            <m:r>
+              <w:rPr>
+                <w:rFonts w:ascii="Cambria Math" w:hAnsi="Cambria Math"/>
+              </w:rPr>
+              <m:t>n</m:t>
+            </m:r>
+          </m:sub>
+        </m:sSub>
+        <m:r>
+          <w:rPr>
+            <w:rFonts w:ascii="Cambria Math" w:hAnsi="Cambria Math"/>
+          </w:rPr>
+          <m:t>=</m:t>
         </m:r>
         <m:f>
           <m:fPr>
@@ -4421,10 +4447,7 @@
         <w:t>Attention</w:t>
       </w:r>
       <w:r>
-        <w:t> </w:t>
-      </w:r>
-      <w:r>
-        <w:t>Une réaction de</w:t>
+        <w:t> Une réaction de</w:t>
       </w:r>
     </w:p>
     <w:p>
@@ -4436,28 +4459,13 @@
         </w:numPr>
       </w:pPr>
       <w:r>
-        <w:t>O</w:t>
-      </w:r>
-      <w:r>
-        <w:t>xydation est</w:t>
+        <w:t>Oxydation est</w:t>
       </w:r>
       <w:r>
         <w:rPr>
           <w:rFonts w:eastAsiaTheme="minorEastAsia"/>
         </w:rPr>
-        <w:t xml:space="preserve"> </w:t>
-      </w:r>
-      <w:r>
-        <w:rPr>
-          <w:rFonts w:eastAsiaTheme="minorEastAsia"/>
-        </w:rPr>
-        <w:t>une perte  d’életrons</w:t>
-      </w:r>
-      <w:r>
-        <w:rPr>
-          <w:rFonts w:eastAsiaTheme="minorEastAsia"/>
-        </w:rPr>
-        <w:t> :</w:t>
+        <w:t xml:space="preserve"> une perte  d’életrons :</w:t>
       </w:r>
       <w:r>
         <w:t xml:space="preserve"> </w:t>
@@ -4483,19 +4491,7 @@
         <w:rPr>
           <w:rFonts w:eastAsiaTheme="minorEastAsia"/>
         </w:rPr>
-        <w:t>R</w:t>
-      </w:r>
-      <w:r>
-        <w:rPr>
-          <w:rFonts w:eastAsiaTheme="minorEastAsia"/>
-        </w:rPr>
-        <w:t>éduction est</w:t>
-      </w:r>
-      <w:r>
-        <w:rPr>
-          <w:rFonts w:eastAsiaTheme="minorEastAsia"/>
-        </w:rPr>
-        <w:t xml:space="preserve"> un gain d’électrons : </w:t>
+        <w:t xml:space="preserve">Réduction est un gain d’électrons : </w:t>
       </w:r>
       <m:oMath>
         <m:r>
@@ -4732,10 +4728,7 @@
               </w:drawing>
             </w:r>
             <w:r>
-              <w:t xml:space="preserve">1 Les couples sont placées </w:t>
-            </w:r>
-            <w:r>
-              <w:t xml:space="preserve">oxydant </w:t>
+              <w:t xml:space="preserve">1 Les couples sont placées oxydant </w:t>
             </w:r>
           </w:p>
           <w:p>
@@ -6659,7 +6652,7 @@
         <v:path o:extrusionok="f" gradientshapeok="t" o:connecttype="rect"/>
         <o:lock v:ext="edit" aspectratio="t"/>
       </v:shapetype>
-      <v:shape id="_x0000_i1156" type="#_x0000_t75" style="width:49.5pt;height:22.5pt;visibility:visible;mso-wrap-style:square" o:bullet="t">
+      <v:shape id="_x0000_i1056" type="#_x0000_t75" style="width:49.5pt;height:22.5pt;visibility:visible;mso-wrap-style:square" o:bullet="t">
         <v:imagedata r:id="rId1" o:title=""/>
       </v:shape>
     </w:pict>

</xml_diff>